<commit_message>
Update plots for final submission
</commit_message>
<xml_diff>
--- a/data/output/tables.docx
+++ b/data/output/tables.docx
@@ -10849,7 +10849,7 @@
                 <w:sz w:val="14"/>
                 <w:u w:val="none"/>
               </w:rPr>
-              <w:t>[0.713,0.717]</w:t>
+              <w:t>[0.714,0.717]</w:t>
             </w:r>
           </w:p>
         </w:tc>
@@ -11886,7 +11886,7 @@
                 <w:sz w:val="14"/>
                 <w:u w:val="none"/>
               </w:rPr>
-              <w:t>[0.606,0.609]</w:t>
+              <w:t>[0.606,0.61]</w:t>
             </w:r>
           </w:p>
         </w:tc>
@@ -18826,7 +18826,7 @@
                 <w:sz w:val="14"/>
                 <w:u w:val="none"/>
               </w:rPr>
-              <w:t>[0.678,0.68]</w:t>
+              <w:t>[0.677,0.68]</w:t>
             </w:r>
           </w:p>
         </w:tc>
@@ -19308,7 +19308,7 @@
                 <w:sz w:val="14"/>
                 <w:u w:val="none"/>
               </w:rPr>
-              <w:t>[0.613,0.618]</w:t>
+              <w:t>[0.614,0.618]</w:t>
             </w:r>
           </w:p>
         </w:tc>

</xml_diff>